<commit_message>
please help me, PDF gods
</commit_message>
<xml_diff>
--- a/files/Kelp the Planet Sources.docx
+++ b/files/Kelp the Planet Sources.docx
@@ -127,63 +127,16 @@
           <w:sz w:val="28"/>
         </w:rPr>
       </w:pPr>
-      <w:r>
-        <w:rPr>
-          <w:rFonts w:ascii="Montserrat" w:hAnsi="Montserrat"/>
-          <w:color w:val="4472C4" w:themeColor="accent1"/>
-          <w:sz w:val="28"/>
-        </w:rPr>
-        <w:fldChar w:fldCharType="begin"/>
-      </w:r>
-      <w:r>
-        <w:rPr>
-          <w:rFonts w:ascii="Montserrat" w:hAnsi="Montserrat"/>
-          <w:color w:val="4472C4" w:themeColor="accent1"/>
-          <w:sz w:val="28"/>
-        </w:rPr>
-        <w:instrText xml:space="preserve"> HYPERLINK "</w:instrText>
-      </w:r>
-      <w:r>
-        <w:rPr>
-          <w:rFonts w:ascii="Montserrat" w:hAnsi="Montserrat"/>
-          <w:color w:val="4472C4" w:themeColor="accent1"/>
-          <w:sz w:val="28"/>
-        </w:rPr>
-        <w:instrText>https://homeguides.sfgate.com/causes-fertilizer-runoff-77148.html</w:instrText>
-      </w:r>
-      <w:r>
-        <w:rPr>
-          <w:rFonts w:ascii="Montserrat" w:hAnsi="Montserrat"/>
-          <w:color w:val="4472C4" w:themeColor="accent1"/>
-          <w:sz w:val="28"/>
-        </w:rPr>
-        <w:instrText xml:space="preserve">" </w:instrText>
-      </w:r>
-      <w:r>
-        <w:rPr>
-          <w:rFonts w:ascii="Montserrat" w:hAnsi="Montserrat"/>
-          <w:color w:val="4472C4" w:themeColor="accent1"/>
-          <w:sz w:val="28"/>
-        </w:rPr>
-        <w:fldChar w:fldCharType="separate"/>
-      </w:r>
-      <w:r>
-        <w:rPr>
-          <w:rStyle w:val="Hyperlink"/>
-          <w:rFonts w:ascii="Montserrat" w:hAnsi="Montserrat"/>
-          <w:color w:val="4472C4" w:themeColor="accent1"/>
-          <w:sz w:val="28"/>
-        </w:rPr>
-        <w:t>https://homeguides.sfgate.com/causes-fertilizer-runoff-77148.html</w:t>
-      </w:r>
-      <w:r>
-        <w:rPr>
-          <w:rFonts w:ascii="Montserrat" w:hAnsi="Montserrat"/>
-          <w:color w:val="4472C4" w:themeColor="accent1"/>
-          <w:sz w:val="28"/>
-        </w:rPr>
-        <w:fldChar w:fldCharType="end"/>
-      </w:r>
+      <w:hyperlink r:id="rId7" w:history="1">
+        <w:r>
+          <w:rPr>
+            <w:rStyle w:val="Hyperlink"/>
+            <w:rFonts w:ascii="Montserrat" w:hAnsi="Montserrat"/>
+            <w:sz w:val="28"/>
+          </w:rPr>
+          <w:t>https://homeguides.sfgate.com/causes-fertilizer-runoff-77148.html</w:t>
+        </w:r>
+      </w:hyperlink>
       <w:r>
         <w:rPr>
           <w:rFonts w:ascii="Montserrat" w:hAnsi="Montserrat"/>
@@ -192,25 +145,27 @@
         </w:rPr>
         <w:t xml:space="preserve"> </w:t>
       </w:r>
-    </w:p>
-    <w:p>
-      <w:pPr>
-        <w:rPr>
-          <w:rFonts w:ascii="Montserrat" w:hAnsi="Montserrat"/>
-          <w:color w:val="4472C4" w:themeColor="accent1"/>
-          <w:sz w:val="28"/>
-        </w:rPr>
-      </w:pPr>
-    </w:p>
-    <w:p>
-      <w:pPr>
-        <w:rPr>
-          <w:rFonts w:ascii="Montserrat" w:hAnsi="Montserrat"/>
-          <w:color w:val="4472C4" w:themeColor="accent1"/>
-          <w:sz w:val="28"/>
-        </w:rPr>
-      </w:pPr>
-      <w:hyperlink r:id="rId7" w:history="1">
+      <w:bookmarkStart w:id="0" w:name="_GoBack"/>
+      <w:bookmarkEnd w:id="0"/>
+    </w:p>
+    <w:p>
+      <w:pPr>
+        <w:rPr>
+          <w:rFonts w:ascii="Montserrat" w:hAnsi="Montserrat"/>
+          <w:color w:val="4472C4" w:themeColor="accent1"/>
+          <w:sz w:val="28"/>
+        </w:rPr>
+      </w:pPr>
+    </w:p>
+    <w:p>
+      <w:pPr>
+        <w:rPr>
+          <w:rFonts w:ascii="Montserrat" w:hAnsi="Montserrat"/>
+          <w:color w:val="4472C4" w:themeColor="accent1"/>
+          <w:sz w:val="28"/>
+        </w:rPr>
+      </w:pPr>
+      <w:hyperlink r:id="rId8" w:history="1">
         <w:r>
           <w:rPr>
             <w:rStyle w:val="Hyperlink"/>
@@ -259,27 +214,25 @@
         </w:rPr>
         <w:t>Kelp the Economy</w:t>
       </w:r>
-      <w:bookmarkStart w:id="0" w:name="_GoBack"/>
-      <w:bookmarkEnd w:id="0"/>
-    </w:p>
-    <w:p>
-      <w:pPr>
-        <w:rPr>
-          <w:rFonts w:ascii="Montserrat" w:hAnsi="Montserrat"/>
-          <w:color w:val="4472C4" w:themeColor="accent1"/>
-          <w:sz w:val="28"/>
-        </w:rPr>
-      </w:pPr>
-    </w:p>
-    <w:p>
-      <w:pPr>
-        <w:rPr>
-          <w:rFonts w:ascii="Montserrat" w:hAnsi="Montserrat"/>
-          <w:color w:val="4472C4" w:themeColor="accent1"/>
-          <w:sz w:val="28"/>
-        </w:rPr>
-      </w:pPr>
-      <w:hyperlink r:id="rId8" w:history="1">
+    </w:p>
+    <w:p>
+      <w:pPr>
+        <w:rPr>
+          <w:rFonts w:ascii="Montserrat" w:hAnsi="Montserrat"/>
+          <w:color w:val="4472C4" w:themeColor="accent1"/>
+          <w:sz w:val="28"/>
+        </w:rPr>
+      </w:pPr>
+    </w:p>
+    <w:p>
+      <w:pPr>
+        <w:rPr>
+          <w:rFonts w:ascii="Montserrat" w:hAnsi="Montserrat"/>
+          <w:color w:val="4472C4" w:themeColor="accent1"/>
+          <w:sz w:val="28"/>
+        </w:rPr>
+      </w:pPr>
+      <w:hyperlink r:id="rId9" w:history="1">
         <w:r>
           <w:rPr>
             <w:rStyle w:val="Hyperlink"/>
@@ -316,7 +269,7 @@
           <w:sz w:val="28"/>
         </w:rPr>
       </w:pPr>
-      <w:hyperlink r:id="rId9" w:history="1">
+      <w:hyperlink r:id="rId10" w:history="1">
         <w:r>
           <w:rPr>
             <w:rStyle w:val="Hyperlink"/>
@@ -382,7 +335,7 @@
           <w:sz w:val="28"/>
         </w:rPr>
       </w:pPr>
-      <w:hyperlink r:id="rId10" w:history="1">
+      <w:hyperlink r:id="rId11" w:history="1">
         <w:r>
           <w:rPr>
             <w:rStyle w:val="Hyperlink"/>
@@ -421,12 +374,12 @@
       </w:pPr>
     </w:p>
     <w:sectPr>
-      <w:headerReference w:type="even" r:id="rId11"/>
-      <w:headerReference w:type="default" r:id="rId12"/>
-      <w:footerReference w:type="even" r:id="rId13"/>
-      <w:footerReference w:type="default" r:id="rId14"/>
-      <w:headerReference w:type="first" r:id="rId15"/>
-      <w:footerReference w:type="first" r:id="rId16"/>
+      <w:headerReference w:type="even" r:id="rId12"/>
+      <w:headerReference w:type="default" r:id="rId13"/>
+      <w:footerReference w:type="even" r:id="rId14"/>
+      <w:footerReference w:type="default" r:id="rId15"/>
+      <w:headerReference w:type="first" r:id="rId16"/>
+      <w:footerReference w:type="first" r:id="rId17"/>
       <w:pgSz w:w="12240" w:h="15840"/>
       <w:pgMar w:top="1440" w:right="1440" w:bottom="1440" w:left="1440" w:header="720" w:footer="720" w:gutter="0"/>
       <w:cols w:space="720"/>

</xml_diff>